<commit_message>
AUTO FROM WORK 11.07.2023 16:29:56,82
</commit_message>
<xml_diff>
--- a/ДОКУМЕНТАЦИЯ/Инструкция сбор механических показаний.docx
+++ b/ДОКУМЕНТАЦИЯ/Инструкция сбор механических показаний.docx
@@ -1,8 +1,401 @@
 
 <file path=word/document.xml><?xml version="1.0" encoding="utf-8"?>
-<w:document xmlns:wpc="http://schemas.microsoft.com/office/word/2010/wordprocessingCanvas" xmlns:cx="http://schemas.microsoft.com/office/drawing/2014/chartex" xmlns:cx1="http://schemas.microsoft.com/office/drawing/2015/9/8/chartex" xmlns:cx2="http://schemas.microsoft.com/office/drawing/2015/10/21/chartex" xmlns:cx3="http://schemas.microsoft.com/office/drawing/2016/5/9/chartex" xmlns:cx4="http://schemas.microsoft.com/office/drawing/2016/5/10/chartex" xmlns:cx5="http://schemas.microsoft.com/office/drawing/2016/5/11/chartex" xmlns:cx6="http://schemas.microsoft.com/office/drawing/2016/5/12/chartex" xmlns:cx7="http://schemas.microsoft.com/office/drawing/2016/5/13/chartex" xmlns:cx8="http://schemas.microsoft.com/office/drawing/2016/5/14/chartex" xmlns:mc="http://schemas.openxmlformats.org/markup-compatibility/2006" xmlns:aink="http://schemas.microsoft.com/office/drawing/2016/ink" xmlns:am3d="http://schemas.microsoft.com/office/drawing/2017/model3d" xmlns:o="urn:schemas-microsoft-com:office:office" xmlns:oel="http://schemas.microsoft.com/office/2019/extlst" xmlns:r="http://schemas.openxmlformats.org/officeDocument/2006/relationships" xmlns:m="http://schemas.openxmlformats.org/officeDocument/2006/math" xmlns:v="urn:schemas-microsoft-com:vml" xmlns:wp14="http://schemas.microsoft.com/office/word/2010/wordprocessingDrawing" xmlns:wp="http://schemas.openxmlformats.org/drawingml/2006/wordprocessingDrawing" xmlns:w10="urn:schemas-microsoft-com:office:word" xmlns:w="http://schemas.openxmlformats.org/wordprocessingml/2006/main" xmlns:w14="http://schemas.microsoft.com/office/word/2010/wordml" xmlns:w15="http://schemas.microsoft.com/office/word/2012/wordml" xmlns:w16cex="http://schemas.microsoft.com/office/word/2018/wordml/cex" xmlns:w16cid="http://schemas.microsoft.com/office/word/2016/wordml/cid" xmlns:w16="http://schemas.microsoft.com/office/word/2018/wordml" xmlns:w16du="http://schemas.microsoft.com/office/word/2023/wordml/word16du" xmlns:w16sdtdh="http://schemas.microsoft.com/office/word/2020/wordml/sdtdatahash" xmlns:w16se="http://schemas.microsoft.com/office/word/2015/wordml/symex" xmlns:wpg="http://schemas.microsoft.com/office/word/2010/wordprocessingGroup" xmlns:wpi="http://schemas.microsoft.com/office/word/2010/wordprocessingInk" xmlns:wne="http://schemas.microsoft.com/office/word/2006/wordml" xmlns:wps="http://schemas.microsoft.com/office/word/2010/wordprocessingShape" mc:Ignorable="w14 w15 w16se w16cid w16 w16cex w16sdtdh wp14">
+<w:document xmlns:wpc="http://schemas.microsoft.com/office/word/2010/wordprocessingCanvas" xmlns:cx="http://schemas.microsoft.com/office/drawing/2014/chartex" xmlns:cx1="http://schemas.microsoft.com/office/drawing/2015/9/8/chartex" xmlns:cx2="http://schemas.microsoft.com/office/drawing/2015/10/21/chartex" xmlns:cx3="http://schemas.microsoft.com/office/drawing/2016/5/9/chartex" xmlns:cx4="http://schemas.microsoft.com/office/drawing/2016/5/10/chartex" xmlns:cx5="http://schemas.microsoft.com/office/drawing/2016/5/11/chartex" xmlns:cx6="http://schemas.microsoft.com/office/drawing/2016/5/12/chartex" xmlns:cx7="http://schemas.microsoft.com/office/drawing/2016/5/13/chartex" xmlns:cx8="http://schemas.microsoft.com/office/drawing/2016/5/14/chartex" xmlns:mc="http://schemas.openxmlformats.org/markup-compatibility/2006" xmlns:aink="http://schemas.microsoft.com/office/drawing/2016/ink" xmlns:am3d="http://schemas.microsoft.com/office/drawing/2017/model3d" xmlns:o="urn:schemas-microsoft-com:office:office" xmlns:oel="http://schemas.microsoft.com/office/2019/extlst" xmlns:r="http://schemas.openxmlformats.org/officeDocument/2006/relationships" xmlns:m="http://schemas.openxmlformats.org/officeDocument/2006/math" xmlns:v="urn:schemas-microsoft-com:vml" xmlns:wp14="http://schemas.microsoft.com/office/word/2010/wordprocessingDrawing" xmlns:wp="http://schemas.openxmlformats.org/drawingml/2006/wordprocessingDrawing" xmlns:w10="urn:schemas-microsoft-com:office:word" xmlns:w="http://schemas.openxmlformats.org/wordprocessingml/2006/main" xmlns:w14="http://schemas.microsoft.com/office/word/2010/wordml" xmlns:w15="http://schemas.microsoft.com/office/word/2012/wordml" xmlns:w16cex="http://schemas.microsoft.com/office/word/2018/wordml/cex" xmlns:w16cid="http://schemas.microsoft.com/office/word/2016/wordml/cid" xmlns:w16="http://schemas.microsoft.com/office/word/2018/wordml" xmlns:w16sdtdh="http://schemas.microsoft.com/office/word/2020/wordml/sdtdatahash" xmlns:w16se="http://schemas.microsoft.com/office/word/2015/wordml/symex" xmlns:wpg="http://schemas.microsoft.com/office/word/2010/wordprocessingGroup" xmlns:wpi="http://schemas.microsoft.com/office/word/2010/wordprocessingInk" xmlns:wne="http://schemas.microsoft.com/office/word/2006/wordml" xmlns:wps="http://schemas.microsoft.com/office/word/2010/wordprocessingShape" mc:Ignorable="w14 w15 w16se w16cid w16 w16cex w16sdtdh wp14">
   <w:body>
-    <w:p/>
+    <w:p>
+      <w:pPr>
+        <w:jc w:val="center"/>
+        <w:rPr>
+          <w:rFonts w:cs="Times New Roman"/>
+          <w:b/>
+          <w:bCs/>
+          <w:szCs w:val="28"/>
+          <w:lang w:val="ru-RU"/>
+        </w:rPr>
+      </w:pPr>
+      <w:r>
+        <w:rPr>
+          <w:rFonts w:cs="Times New Roman"/>
+          <w:b/>
+          <w:bCs/>
+          <w:szCs w:val="28"/>
+          <w:lang w:val="ru-RU"/>
+        </w:rPr>
+        <w:t>Программа сбора механических характеристик двигателя.</w:t>
+      </w:r>
+    </w:p>
+    <w:p>
+      <w:pPr>
+        <w:ind w:firstLine="709"/>
+        <w:rPr>
+          <w:rFonts w:cs="Times New Roman"/>
+          <w:szCs w:val="28"/>
+          <w:lang w:val="ru-RU"/>
+        </w:rPr>
+      </w:pPr>
+      <w:r>
+        <w:rPr>
+          <w:rFonts w:cs="Times New Roman"/>
+          <w:szCs w:val="28"/>
+          <w:lang w:val="ru-RU"/>
+        </w:rPr>
+        <w:t>Программа предназначена для сбора показаний различного вида декодеров, с отображением их на экране в режиме реального времени и, при необходимости, записи в базу данных для последующей обработки и формирования отчета.</w:t>
+      </w:r>
+    </w:p>
+    <w:p>
+      <w:pPr>
+        <w:ind w:firstLine="709"/>
+        <w:rPr>
+          <w:rFonts w:cs="Times New Roman"/>
+          <w:szCs w:val="28"/>
+          <w:lang w:val="ru-RU"/>
+        </w:rPr>
+      </w:pPr>
+      <w:r>
+        <w:rPr>
+          <w:rFonts w:cs="Times New Roman"/>
+          <w:szCs w:val="28"/>
+          <w:lang w:val="ru-RU"/>
+        </w:rPr>
+        <w:t>Интерфейс программы позвол</w:t>
+      </w:r>
+      <w:r>
+        <w:rPr>
+          <w:rFonts w:cs="Times New Roman"/>
+          <w:szCs w:val="28"/>
+          <w:lang w:val="ru-RU"/>
+        </w:rPr>
+        <w:t xml:space="preserve">яет выбрать тип декодера, установить начальную точку (тару), указать частоту замеров, коэффициент усреднения измеряемой величины, и наложить желаемый фильтр на результаты измерения. </w:t>
+      </w:r>
+    </w:p>
+    <w:p>
+      <w:pPr>
+        <w:ind w:firstLine="709"/>
+        <w:rPr>
+          <w:rFonts w:cs="Times New Roman"/>
+          <w:szCs w:val="28"/>
+          <w:lang w:val="ru-RU"/>
+        </w:rPr>
+      </w:pPr>
+      <w:r>
+        <w:rPr>
+          <w:rFonts w:cs="Times New Roman"/>
+          <w:szCs w:val="28"/>
+          <w:lang w:val="ru-RU"/>
+        </w:rPr>
+        <w:t>Внешний вид программы с активным выбором декодера представлен на рисунке 1.</w:t>
+      </w:r>
+    </w:p>
+    <w:p>
+      <w:pPr>
+        <w:ind w:firstLine="709"/>
+        <w:rPr>
+          <w:rFonts w:cs="Times New Roman"/>
+          <w:szCs w:val="28"/>
+          <w:lang w:val="ru-RU"/>
+        </w:rPr>
+      </w:pPr>
+    </w:p>
+    <w:p>
+      <w:pPr>
+        <w:ind w:firstLine="709"/>
+        <w:jc w:val="right"/>
+        <w:rPr>
+          <w:rFonts w:cs="Times New Roman"/>
+          <w:szCs w:val="28"/>
+          <w:lang w:val="ru-RU"/>
+        </w:rPr>
+      </w:pPr>
+      <w:r>
+        <w:rPr>
+          <w:rFonts w:cs="Times New Roman"/>
+          <w:szCs w:val="28"/>
+          <w:lang w:val="ru-RU"/>
+        </w:rPr>
+        <w:t>Рисунок 1.</w:t>
+      </w:r>
+    </w:p>
+    <w:p>
+      <w:pPr>
+        <w:ind w:firstLine="709"/>
+        <w:jc w:val="center"/>
+        <w:rPr>
+          <w:rFonts w:cs="Times New Roman"/>
+          <w:szCs w:val="28"/>
+          <w:lang w:val="ru-RU"/>
+        </w:rPr>
+      </w:pPr>
+      <w:r>
+        <w:rPr>
+          <w:rFonts w:cs="Times New Roman"/>
+          <w:szCs w:val="28"/>
+          <w:lang w:val="ru-RU"/>
+        </w:rPr>
+        <w:t>Выбор декодера</w:t>
+      </w:r>
+    </w:p>
+    <w:p>
+      <w:pPr>
+        <w:jc w:val="center"/>
+        <w:rPr>
+          <w:rFonts w:cs="Times New Roman"/>
+          <w:szCs w:val="28"/>
+        </w:rPr>
+      </w:pPr>
+      <w:r>
+        <w:rPr>
+          <w:rFonts w:cs="Times New Roman"/>
+          <w:szCs w:val="28"/>
+        </w:rPr>
+        <w:drawing>
+          <wp:inline distT="0" distB="0" distL="0" distR="0" wp14:anchorId="26050DCB" wp14:editId="1BEBC004">
+            <wp:extent cx="4724400" cy="3194210"/>
+            <wp:effectExtent l="0" t="0" r="0" b="6350"/>
+            <wp:docPr id="1487747135" name="Рисунок 1"/>
+            <wp:cNvGraphicFramePr>
+              <a:graphicFrameLocks xmlns:a="http://schemas.openxmlformats.org/drawingml/2006/main" noChangeAspect="1"/>
+            </wp:cNvGraphicFramePr>
+            <a:graphic xmlns:a="http://schemas.openxmlformats.org/drawingml/2006/main">
+              <a:graphicData uri="http://schemas.openxmlformats.org/drawingml/2006/picture">
+                <pic:pic xmlns:pic="http://schemas.openxmlformats.org/drawingml/2006/picture">
+                  <pic:nvPicPr>
+                    <pic:cNvPr id="1487747135" name=""/>
+                    <pic:cNvPicPr/>
+                  </pic:nvPicPr>
+                  <pic:blipFill>
+                    <a:blip r:embed="rId4"/>
+                    <a:stretch>
+                      <a:fillRect/>
+                    </a:stretch>
+                  </pic:blipFill>
+                  <pic:spPr>
+                    <a:xfrm>
+                      <a:off x="0" y="0"/>
+                      <a:ext cx="4726583" cy="3195686"/>
+                    </a:xfrm>
+                    <a:prstGeom prst="rect">
+                      <a:avLst/>
+                    </a:prstGeom>
+                  </pic:spPr>
+                </pic:pic>
+              </a:graphicData>
+            </a:graphic>
+          </wp:inline>
+        </w:drawing>
+      </w:r>
+    </w:p>
+    <w:p>
+      <w:pPr>
+        <w:rPr>
+          <w:rFonts w:cs="Times New Roman"/>
+          <w:szCs w:val="28"/>
+        </w:rPr>
+      </w:pPr>
+    </w:p>
+    <w:p>
+      <w:pPr>
+        <w:ind w:firstLine="709"/>
+        <w:rPr>
+          <w:rFonts w:cs="Times New Roman"/>
+          <w:szCs w:val="28"/>
+          <w:lang w:val="ru-RU"/>
+        </w:rPr>
+      </w:pPr>
+      <w:r>
+        <w:rPr>
+          <w:rFonts w:cs="Times New Roman"/>
+          <w:szCs w:val="28"/>
+          <w:lang w:val="ru-RU"/>
+        </w:rPr>
+        <w:t xml:space="preserve">Кнопка с надписью «ПРОСТОЙ» отображает состояние записи данных в базу, </w:t>
+      </w:r>
+      <w:r>
+        <w:rPr>
+          <w:rFonts w:cs="Times New Roman"/>
+          <w:szCs w:val="28"/>
+          <w:lang w:val="ru-RU"/>
+        </w:rPr>
+        <w:t>при записи цвет кнопки изменяется на красный, а надпись изменяется на «СБОР».</w:t>
+      </w:r>
+    </w:p>
+    <w:p>
+      <w:pPr>
+        <w:ind w:firstLine="709"/>
+        <w:rPr>
+          <w:rFonts w:cs="Times New Roman"/>
+          <w:szCs w:val="28"/>
+          <w:lang w:val="ru-RU"/>
+        </w:rPr>
+      </w:pPr>
+      <w:r>
+        <w:rPr>
+          <w:rFonts w:cs="Times New Roman"/>
+          <w:szCs w:val="28"/>
+          <w:lang w:val="ru-RU"/>
+        </w:rPr>
+        <w:t>Кнопка с пиктограммой «Плюс» обнуляет показания прибора в режиме простоя и сохраняет поправку для ликвидации постоянной погрешности прибора, кнопка с пиктограммой «Крест» отменяет постоянную поправку.</w:t>
+      </w:r>
+    </w:p>
+    <w:p>
+      <w:pPr>
+        <w:ind w:firstLine="709"/>
+        <w:rPr>
+          <w:rFonts w:cs="Times New Roman"/>
+          <w:szCs w:val="28"/>
+          <w:lang w:val="ru-RU"/>
+        </w:rPr>
+      </w:pPr>
+      <w:r>
+        <w:rPr>
+          <w:rFonts w:cs="Times New Roman"/>
+          <w:szCs w:val="28"/>
+          <w:lang w:val="ru-RU"/>
+        </w:rPr>
+        <w:t>Варианты выбора настроек для датчиков с различными типами подключения представлены на рисунке 2.</w:t>
+      </w:r>
+    </w:p>
+    <w:p>
+      <w:pPr>
+        <w:spacing w:after="160"/>
+        <w:jc w:val="left"/>
+        <w:rPr>
+          <w:rFonts w:cs="Times New Roman"/>
+          <w:szCs w:val="28"/>
+          <w:lang w:val="ru-RU"/>
+        </w:rPr>
+      </w:pPr>
+      <w:r>
+        <w:rPr>
+          <w:rFonts w:cs="Times New Roman"/>
+          <w:szCs w:val="28"/>
+          <w:lang w:val="ru-RU"/>
+        </w:rPr>
+        <w:br w:type="page"/>
+      </w:r>
+    </w:p>
+    <w:p>
+      <w:pPr>
+        <w:ind w:firstLine="709"/>
+        <w:rPr>
+          <w:rFonts w:cs="Times New Roman"/>
+          <w:szCs w:val="28"/>
+          <w:lang w:val="ru-RU"/>
+        </w:rPr>
+      </w:pPr>
+    </w:p>
+    <w:p>
+      <w:pPr>
+        <w:ind w:firstLine="709"/>
+        <w:jc w:val="right"/>
+        <w:rPr>
+          <w:rFonts w:cs="Times New Roman"/>
+          <w:szCs w:val="28"/>
+          <w:lang w:val="ru-RU"/>
+        </w:rPr>
+      </w:pPr>
+      <w:r>
+        <w:rPr>
+          <w:rFonts w:cs="Times New Roman"/>
+          <w:szCs w:val="28"/>
+          <w:lang w:val="ru-RU"/>
+        </w:rPr>
+        <w:t>Рисунок 2.</w:t>
+      </w:r>
+    </w:p>
+    <w:p>
+      <w:pPr>
+        <w:ind w:firstLine="709"/>
+        <w:jc w:val="center"/>
+        <w:rPr>
+          <w:rFonts w:cs="Times New Roman"/>
+          <w:szCs w:val="28"/>
+          <w:lang w:val="ru-RU"/>
+        </w:rPr>
+      </w:pPr>
+      <w:r>
+        <w:rPr>
+          <w:rFonts w:cs="Times New Roman"/>
+          <w:szCs w:val="28"/>
+          <w:lang w:val="ru-RU"/>
+        </w:rPr>
+        <w:t>Варианты настроек декодера.</w:t>
+      </w:r>
+    </w:p>
+    <w:p>
+      <w:pPr>
+        <w:rPr>
+          <w:rFonts w:cs="Times New Roman"/>
+          <w:szCs w:val="28"/>
+        </w:rPr>
+      </w:pPr>
+      <w:r>
+        <w:rPr>
+          <w:rFonts w:cs="Times New Roman"/>
+          <w:szCs w:val="28"/>
+        </w:rPr>
+        <w:drawing>
+          <wp:inline distT="0" distB="0" distL="0" distR="0" wp14:anchorId="6C2B3F2C" wp14:editId="28D7E338">
+            <wp:extent cx="5940425" cy="3992245"/>
+            <wp:effectExtent l="0" t="0" r="3175" b="8255"/>
+            <wp:docPr id="464431239" name="Рисунок 1"/>
+            <wp:cNvGraphicFramePr>
+              <a:graphicFrameLocks xmlns:a="http://schemas.openxmlformats.org/drawingml/2006/main" noChangeAspect="1"/>
+            </wp:cNvGraphicFramePr>
+            <a:graphic xmlns:a="http://schemas.openxmlformats.org/drawingml/2006/main">
+              <a:graphicData uri="http://schemas.openxmlformats.org/drawingml/2006/picture">
+                <pic:pic xmlns:pic="http://schemas.openxmlformats.org/drawingml/2006/picture">
+                  <pic:nvPicPr>
+                    <pic:cNvPr id="464431239" name=""/>
+                    <pic:cNvPicPr/>
+                  </pic:nvPicPr>
+                  <pic:blipFill>
+                    <a:blip r:embed="rId5"/>
+                    <a:stretch>
+                      <a:fillRect/>
+                    </a:stretch>
+                  </pic:blipFill>
+                  <pic:spPr>
+                    <a:xfrm>
+                      <a:off x="0" y="0"/>
+                      <a:ext cx="5940425" cy="3992245"/>
+                    </a:xfrm>
+                    <a:prstGeom prst="rect">
+                      <a:avLst/>
+                    </a:prstGeom>
+                  </pic:spPr>
+                </pic:pic>
+              </a:graphicData>
+            </a:graphic>
+          </wp:inline>
+        </w:drawing>
+      </w:r>
+    </w:p>
+    <w:p>
+      <w:pPr>
+        <w:rPr>
+          <w:rFonts w:cs="Times New Roman"/>
+          <w:szCs w:val="28"/>
+        </w:rPr>
+      </w:pPr>
+    </w:p>
+    <w:p>
+      <w:pPr>
+        <w:ind w:firstLine="709"/>
+        <w:rPr>
+          <w:rFonts w:cs="Times New Roman"/>
+          <w:szCs w:val="28"/>
+          <w:lang w:val="ru-RU"/>
+        </w:rPr>
+      </w:pPr>
+      <w:r>
+        <w:rPr>
+          <w:rFonts w:cs="Times New Roman"/>
+          <w:szCs w:val="28"/>
+          <w:lang w:val="ru-RU"/>
+        </w:rPr>
+        <w:t>Основное назначение программы — это сбор данных в базу по команде из основного приложения, и отображение состояния декодера в режиме реального времени.</w:t>
+      </w:r>
+    </w:p>
     <w:sectPr>
       <w:pgSz w:w="11906" w:h="16838"/>
       <w:pgMar w:top="1134" w:right="850" w:bottom="1134" w:left="1701" w:header="708" w:footer="708" w:gutter="0"/>
@@ -413,6 +806,15 @@
   <w:style w:type="paragraph" w:default="1" w:styleId="a">
     <w:name w:val="Normal"/>
     <w:qFormat/>
+    <w:rsid w:val="00A56E2C"/>
+    <w:pPr>
+      <w:spacing w:after="0"/>
+      <w:jc w:val="both"/>
+    </w:pPr>
+    <w:rPr>
+      <w:rFonts w:ascii="Times New Roman" w:hAnsi="Times New Roman"/>
+      <w:sz w:val="28"/>
+    </w:rPr>
   </w:style>
   <w:style w:type="character" w:default="1" w:styleId="a0">
     <w:name w:val="Default Paragraph Font"/>

</xml_diff>